<commit_message>
adding to project notes
</commit_message>
<xml_diff>
--- a/ProjectNotes.docx
+++ b/ProjectNotes.docx
@@ -15,10 +15,76 @@
     <w:p/>
     <w:p>
       <w:r>
-        <w:t>Priority Action Items</w:t>
+        <w:t xml:space="preserve">Priority </w:t>
+      </w:r>
+      <w:r>
+        <w:t>a</w:t>
+      </w:r>
+      <w:r>
+        <w:t>ction Items</w:t>
+      </w:r>
+    </w:p>
+    <w:p>
+      <w:pPr>
+        <w:pStyle w:val="ListParagraph"/>
+        <w:numPr>
+          <w:ilvl w:val="0"/>
+          <w:numId w:val="3"/>
+        </w:numPr>
+      </w:pPr>
+      <w:r>
+        <w:t xml:space="preserve">Figure out how to look at multiple </w:t>
+      </w:r>
+      <w:proofErr w:type="spellStart"/>
+      <w:r>
+        <w:t>rwhi</w:t>
+      </w:r>
+      <w:proofErr w:type="spellEnd"/>
+      <w:r>
+        <w:t xml:space="preserve"> questions simultaneously</w:t>
       </w:r>
     </w:p>
     <w:p/>
+    <w:p>
+      <w:r>
+        <w:t>Regular action items</w:t>
+      </w:r>
+    </w:p>
+    <w:p>
+      <w:pPr>
+        <w:pStyle w:val="ListParagraph"/>
+        <w:numPr>
+          <w:ilvl w:val="0"/>
+          <w:numId w:val="2"/>
+        </w:numPr>
+      </w:pPr>
+      <w:r>
+        <w:t xml:space="preserve">MFA with </w:t>
+      </w:r>
+      <w:proofErr w:type="spellStart"/>
+      <w:r>
+        <w:t>hds</w:t>
+      </w:r>
+      <w:proofErr w:type="spellEnd"/>
+      <w:r>
+        <w:t xml:space="preserve"> info?</w:t>
+      </w:r>
+    </w:p>
+    <w:p>
+      <w:pPr>
+        <w:pStyle w:val="ListParagraph"/>
+        <w:numPr>
+          <w:ilvl w:val="0"/>
+          <w:numId w:val="2"/>
+        </w:numPr>
+      </w:pPr>
+      <w:r>
+        <w:t>Add</w:t>
+      </w:r>
+      <w:r>
+        <w:t xml:space="preserve"> pH and EC into all analysis</w:t>
+      </w:r>
+    </w:p>
     <w:p/>
     <w:p>
       <w:r>
@@ -35,6 +101,26 @@
       </w:pPr>
       <w:r>
         <w:t>Al summary stats, some values might actually be lead stats</w:t>
+      </w:r>
+    </w:p>
+    <w:p>
+      <w:pPr>
+        <w:pStyle w:val="ListParagraph"/>
+        <w:numPr>
+          <w:ilvl w:val="1"/>
+          <w:numId w:val="1"/>
+        </w:numPr>
+      </w:pPr>
+      <w:r>
+        <w:t xml:space="preserve">Why was </w:t>
+      </w:r>
+      <w:proofErr w:type="spellStart"/>
+      <w:r>
+        <w:t>period:season</w:t>
+      </w:r>
+      <w:proofErr w:type="spellEnd"/>
+      <w:r>
+        <w:t xml:space="preserve"> taken out of the model? It was a better fit, but then period was visualized later?</w:t>
       </w:r>
     </w:p>
     <w:p>
@@ -68,6 +154,232 @@
 <file path=word/numbering.xml><?xml version="1.0" encoding="utf-8"?>
 <w:numbering xmlns:wpc="http://schemas.microsoft.com/office/word/2010/wordprocessingCanvas" xmlns:cx="http://schemas.microsoft.com/office/drawing/2014/chartex" xmlns:cx1="http://schemas.microsoft.com/office/drawing/2015/9/8/chartex" xmlns:cx2="http://schemas.microsoft.com/office/drawing/2015/10/21/chartex" xmlns:cx3="http://schemas.microsoft.com/office/drawing/2016/5/9/chartex" xmlns:cx4="http://schemas.microsoft.com/office/drawing/2016/5/10/chartex" xmlns:cx5="http://schemas.microsoft.com/office/drawing/2016/5/11/chartex" xmlns:cx6="http://schemas.microsoft.com/office/drawing/2016/5/12/chartex" xmlns:cx7="http://schemas.microsoft.com/office/drawing/2016/5/13/chartex" xmlns:cx8="http://schemas.microsoft.com/office/drawing/2016/5/14/chartex" xmlns:mc="http://schemas.openxmlformats.org/markup-compatibility/2006" xmlns:aink="http://schemas.microsoft.com/office/drawing/2016/ink" xmlns:am3d="http://schemas.microsoft.com/office/drawing/2017/model3d" xmlns:o="urn:schemas-microsoft-com:office:office" xmlns:oel="http://schemas.microsoft.com/office/2019/extlst" xmlns:r="http://schemas.openxmlformats.org/officeDocument/2006/relationships" xmlns:m="http://schemas.openxmlformats.org/officeDocument/2006/math" xmlns:v="urn:schemas-microsoft-com:vml" xmlns:wp14="http://schemas.microsoft.com/office/word/2010/wordprocessingDrawing" xmlns:wp="http://schemas.openxmlformats.org/drawingml/2006/wordprocessingDrawing" xmlns:w10="urn:schemas-microsoft-com:office:word" xmlns:w="http://schemas.openxmlformats.org/wordprocessingml/2006/main" xmlns:w14="http://schemas.microsoft.com/office/word/2010/wordml" xmlns:w15="http://schemas.microsoft.com/office/word/2012/wordml" xmlns:w16cex="http://schemas.microsoft.com/office/word/2018/wordml/cex" xmlns:w16cid="http://schemas.microsoft.com/office/word/2016/wordml/cid" xmlns:w16="http://schemas.microsoft.com/office/word/2018/wordml" xmlns:w16sdtdh="http://schemas.microsoft.com/office/word/2020/wordml/sdtdatahash" xmlns:w16se="http://schemas.microsoft.com/office/word/2015/wordml/symex" xmlns:wpg="http://schemas.microsoft.com/office/word/2010/wordprocessingGroup" xmlns:wpi="http://schemas.microsoft.com/office/word/2010/wordprocessingInk" xmlns:wne="http://schemas.microsoft.com/office/word/2006/wordml" xmlns:wps="http://schemas.microsoft.com/office/word/2010/wordprocessingShape" mc:Ignorable="w14 w15 w16se w16cid w16 w16cex w16sdtdh wp14">
   <w:abstractNum w:abstractNumId="0" w15:restartNumberingAfterBreak="0">
+    <w:nsid w:val="2398244D"/>
+    <w:multiLevelType w:val="hybridMultilevel"/>
+    <w:tmpl w:val="622CCBC0"/>
+    <w:lvl w:ilvl="0" w:tplc="5CCA365A">
+      <w:start w:val="9"/>
+      <w:numFmt w:val="bullet"/>
+      <w:lvlText w:val="-"/>
+      <w:lvlJc w:val="left"/>
+      <w:pPr>
+        <w:ind w:left="720" w:hanging="360"/>
+      </w:pPr>
+      <w:rPr>
+        <w:rFonts w:ascii="Calibri" w:eastAsiaTheme="minorHAnsi" w:hAnsi="Calibri" w:cs="Calibri" w:hint="default"/>
+      </w:rPr>
+    </w:lvl>
+    <w:lvl w:ilvl="1" w:tplc="04090003" w:tentative="1">
+      <w:start w:val="1"/>
+      <w:numFmt w:val="bullet"/>
+      <w:lvlText w:val="o"/>
+      <w:lvlJc w:val="left"/>
+      <w:pPr>
+        <w:ind w:left="1440" w:hanging="360"/>
+      </w:pPr>
+      <w:rPr>
+        <w:rFonts w:ascii="Courier New" w:hAnsi="Courier New" w:cs="Courier New" w:hint="default"/>
+      </w:rPr>
+    </w:lvl>
+    <w:lvl w:ilvl="2" w:tplc="04090005" w:tentative="1">
+      <w:start w:val="1"/>
+      <w:numFmt w:val="bullet"/>
+      <w:lvlText w:val=""/>
+      <w:lvlJc w:val="left"/>
+      <w:pPr>
+        <w:ind w:left="2160" w:hanging="360"/>
+      </w:pPr>
+      <w:rPr>
+        <w:rFonts w:ascii="Wingdings" w:hAnsi="Wingdings" w:hint="default"/>
+      </w:rPr>
+    </w:lvl>
+    <w:lvl w:ilvl="3" w:tplc="04090001" w:tentative="1">
+      <w:start w:val="1"/>
+      <w:numFmt w:val="bullet"/>
+      <w:lvlText w:val=""/>
+      <w:lvlJc w:val="left"/>
+      <w:pPr>
+        <w:ind w:left="2880" w:hanging="360"/>
+      </w:pPr>
+      <w:rPr>
+        <w:rFonts w:ascii="Symbol" w:hAnsi="Symbol" w:hint="default"/>
+      </w:rPr>
+    </w:lvl>
+    <w:lvl w:ilvl="4" w:tplc="04090003" w:tentative="1">
+      <w:start w:val="1"/>
+      <w:numFmt w:val="bullet"/>
+      <w:lvlText w:val="o"/>
+      <w:lvlJc w:val="left"/>
+      <w:pPr>
+        <w:ind w:left="3600" w:hanging="360"/>
+      </w:pPr>
+      <w:rPr>
+        <w:rFonts w:ascii="Courier New" w:hAnsi="Courier New" w:cs="Courier New" w:hint="default"/>
+      </w:rPr>
+    </w:lvl>
+    <w:lvl w:ilvl="5" w:tplc="04090005" w:tentative="1">
+      <w:start w:val="1"/>
+      <w:numFmt w:val="bullet"/>
+      <w:lvlText w:val=""/>
+      <w:lvlJc w:val="left"/>
+      <w:pPr>
+        <w:ind w:left="4320" w:hanging="360"/>
+      </w:pPr>
+      <w:rPr>
+        <w:rFonts w:ascii="Wingdings" w:hAnsi="Wingdings" w:hint="default"/>
+      </w:rPr>
+    </w:lvl>
+    <w:lvl w:ilvl="6" w:tplc="04090001" w:tentative="1">
+      <w:start w:val="1"/>
+      <w:numFmt w:val="bullet"/>
+      <w:lvlText w:val=""/>
+      <w:lvlJc w:val="left"/>
+      <w:pPr>
+        <w:ind w:left="5040" w:hanging="360"/>
+      </w:pPr>
+      <w:rPr>
+        <w:rFonts w:ascii="Symbol" w:hAnsi="Symbol" w:hint="default"/>
+      </w:rPr>
+    </w:lvl>
+    <w:lvl w:ilvl="7" w:tplc="04090003" w:tentative="1">
+      <w:start w:val="1"/>
+      <w:numFmt w:val="bullet"/>
+      <w:lvlText w:val="o"/>
+      <w:lvlJc w:val="left"/>
+      <w:pPr>
+        <w:ind w:left="5760" w:hanging="360"/>
+      </w:pPr>
+      <w:rPr>
+        <w:rFonts w:ascii="Courier New" w:hAnsi="Courier New" w:cs="Courier New" w:hint="default"/>
+      </w:rPr>
+    </w:lvl>
+    <w:lvl w:ilvl="8" w:tplc="04090005" w:tentative="1">
+      <w:start w:val="1"/>
+      <w:numFmt w:val="bullet"/>
+      <w:lvlText w:val=""/>
+      <w:lvlJc w:val="left"/>
+      <w:pPr>
+        <w:ind w:left="6480" w:hanging="360"/>
+      </w:pPr>
+      <w:rPr>
+        <w:rFonts w:ascii="Wingdings" w:hAnsi="Wingdings" w:hint="default"/>
+      </w:rPr>
+    </w:lvl>
+  </w:abstractNum>
+  <w:abstractNum w:abstractNumId="1" w15:restartNumberingAfterBreak="0">
+    <w:nsid w:val="54D9637D"/>
+    <w:multiLevelType w:val="hybridMultilevel"/>
+    <w:tmpl w:val="FE2443A2"/>
+    <w:lvl w:ilvl="0" w:tplc="A57AA4FC">
+      <w:start w:val="9"/>
+      <w:numFmt w:val="bullet"/>
+      <w:lvlText w:val="-"/>
+      <w:lvlJc w:val="left"/>
+      <w:pPr>
+        <w:ind w:left="720" w:hanging="360"/>
+      </w:pPr>
+      <w:rPr>
+        <w:rFonts w:ascii="Calibri" w:eastAsiaTheme="minorHAnsi" w:hAnsi="Calibri" w:cs="Calibri" w:hint="default"/>
+      </w:rPr>
+    </w:lvl>
+    <w:lvl w:ilvl="1" w:tplc="04090003" w:tentative="1">
+      <w:start w:val="1"/>
+      <w:numFmt w:val="bullet"/>
+      <w:lvlText w:val="o"/>
+      <w:lvlJc w:val="left"/>
+      <w:pPr>
+        <w:ind w:left="1440" w:hanging="360"/>
+      </w:pPr>
+      <w:rPr>
+        <w:rFonts w:ascii="Courier New" w:hAnsi="Courier New" w:cs="Courier New" w:hint="default"/>
+      </w:rPr>
+    </w:lvl>
+    <w:lvl w:ilvl="2" w:tplc="04090005" w:tentative="1">
+      <w:start w:val="1"/>
+      <w:numFmt w:val="bullet"/>
+      <w:lvlText w:val=""/>
+      <w:lvlJc w:val="left"/>
+      <w:pPr>
+        <w:ind w:left="2160" w:hanging="360"/>
+      </w:pPr>
+      <w:rPr>
+        <w:rFonts w:ascii="Wingdings" w:hAnsi="Wingdings" w:hint="default"/>
+      </w:rPr>
+    </w:lvl>
+    <w:lvl w:ilvl="3" w:tplc="04090001" w:tentative="1">
+      <w:start w:val="1"/>
+      <w:numFmt w:val="bullet"/>
+      <w:lvlText w:val=""/>
+      <w:lvlJc w:val="left"/>
+      <w:pPr>
+        <w:ind w:left="2880" w:hanging="360"/>
+      </w:pPr>
+      <w:rPr>
+        <w:rFonts w:ascii="Symbol" w:hAnsi="Symbol" w:hint="default"/>
+      </w:rPr>
+    </w:lvl>
+    <w:lvl w:ilvl="4" w:tplc="04090003" w:tentative="1">
+      <w:start w:val="1"/>
+      <w:numFmt w:val="bullet"/>
+      <w:lvlText w:val="o"/>
+      <w:lvlJc w:val="left"/>
+      <w:pPr>
+        <w:ind w:left="3600" w:hanging="360"/>
+      </w:pPr>
+      <w:rPr>
+        <w:rFonts w:ascii="Courier New" w:hAnsi="Courier New" w:cs="Courier New" w:hint="default"/>
+      </w:rPr>
+    </w:lvl>
+    <w:lvl w:ilvl="5" w:tplc="04090005" w:tentative="1">
+      <w:start w:val="1"/>
+      <w:numFmt w:val="bullet"/>
+      <w:lvlText w:val=""/>
+      <w:lvlJc w:val="left"/>
+      <w:pPr>
+        <w:ind w:left="4320" w:hanging="360"/>
+      </w:pPr>
+      <w:rPr>
+        <w:rFonts w:ascii="Wingdings" w:hAnsi="Wingdings" w:hint="default"/>
+      </w:rPr>
+    </w:lvl>
+    <w:lvl w:ilvl="6" w:tplc="04090001" w:tentative="1">
+      <w:start w:val="1"/>
+      <w:numFmt w:val="bullet"/>
+      <w:lvlText w:val=""/>
+      <w:lvlJc w:val="left"/>
+      <w:pPr>
+        <w:ind w:left="5040" w:hanging="360"/>
+      </w:pPr>
+      <w:rPr>
+        <w:rFonts w:ascii="Symbol" w:hAnsi="Symbol" w:hint="default"/>
+      </w:rPr>
+    </w:lvl>
+    <w:lvl w:ilvl="7" w:tplc="04090003" w:tentative="1">
+      <w:start w:val="1"/>
+      <w:numFmt w:val="bullet"/>
+      <w:lvlText w:val="o"/>
+      <w:lvlJc w:val="left"/>
+      <w:pPr>
+        <w:ind w:left="5760" w:hanging="360"/>
+      </w:pPr>
+      <w:rPr>
+        <w:rFonts w:ascii="Courier New" w:hAnsi="Courier New" w:cs="Courier New" w:hint="default"/>
+      </w:rPr>
+    </w:lvl>
+    <w:lvl w:ilvl="8" w:tplc="04090005" w:tentative="1">
+      <w:start w:val="1"/>
+      <w:numFmt w:val="bullet"/>
+      <w:lvlText w:val=""/>
+      <w:lvlJc w:val="left"/>
+      <w:pPr>
+        <w:ind w:left="6480" w:hanging="360"/>
+      </w:pPr>
+      <w:rPr>
+        <w:rFonts w:ascii="Wingdings" w:hAnsi="Wingdings" w:hint="default"/>
+      </w:rPr>
+    </w:lvl>
+  </w:abstractNum>
+  <w:abstractNum w:abstractNumId="2" w15:restartNumberingAfterBreak="0">
     <w:nsid w:val="778E62EC"/>
     <w:multiLevelType w:val="hybridMultilevel"/>
     <w:tmpl w:val="F95CF9EC"/>
@@ -83,7 +395,7 @@
         <w:rFonts w:ascii="Calibri" w:eastAsiaTheme="minorHAnsi" w:hAnsi="Calibri" w:cs="Calibri" w:hint="default"/>
       </w:rPr>
     </w:lvl>
-    <w:lvl w:ilvl="1" w:tplc="04090003" w:tentative="1">
+    <w:lvl w:ilvl="1" w:tplc="04090003">
       <w:start w:val="1"/>
       <w:numFmt w:val="bullet"/>
       <w:lvlText w:val="o"/>
@@ -181,7 +493,13 @@
     </w:lvl>
   </w:abstractNum>
   <w:num w:numId="1" w16cid:durableId="1599481149">
+    <w:abstractNumId w:val="2"/>
+  </w:num>
+  <w:num w:numId="2" w16cid:durableId="174734867">
     <w:abstractNumId w:val="0"/>
+  </w:num>
+  <w:num w:numId="3" w16cid:durableId="1807551807">
+    <w:abstractNumId w:val="1"/>
   </w:num>
 </w:numbering>
 </file>

</xml_diff>

<commit_message>
cfactor avgs and notes
</commit_message>
<xml_diff>
--- a/ProjectNotes.docx
+++ b/ProjectNotes.docx
@@ -848,6 +848,39 @@
         <w:t>Only variables that people realistically have control over?</w:t>
       </w:r>
     </w:p>
+    <w:p>
+      <w:pPr>
+        <w:pStyle w:val="ListParagraph"/>
+        <w:numPr>
+          <w:ilvl w:val="1"/>
+          <w:numId w:val="1"/>
+        </w:numPr>
+      </w:pPr>
+      <w:r>
+        <w:t>Conservative, risk averse approach</w:t>
+      </w:r>
+    </w:p>
+    <w:p>
+      <w:pPr>
+        <w:pStyle w:val="ListParagraph"/>
+        <w:numPr>
+          <w:ilvl w:val="2"/>
+          <w:numId w:val="1"/>
+        </w:numPr>
+      </w:pPr>
+      <w:r>
+        <w:t>Wherever there is a NA or missing value, we assume they are not following the best practice</w:t>
+      </w:r>
+    </w:p>
+    <w:p>
+      <w:pPr>
+        <w:pStyle w:val="ListParagraph"/>
+        <w:numPr>
+          <w:ilvl w:val="1"/>
+          <w:numId w:val="1"/>
+        </w:numPr>
+      </w:pPr>
+    </w:p>
     <w:p/>
     <w:p>
       <w:r>
@@ -911,6 +944,128 @@
       </w:pPr>
       <w:r>
         <w:t>We look at PLI split by community or land use</w:t>
+      </w:r>
+    </w:p>
+    <w:p/>
+    <w:p>
+      <w:r>
+        <w:t>Questions</w:t>
+      </w:r>
+    </w:p>
+    <w:p>
+      <w:pPr>
+        <w:pStyle w:val="ListParagraph"/>
+        <w:numPr>
+          <w:ilvl w:val="0"/>
+          <w:numId w:val="1"/>
+        </w:numPr>
+      </w:pPr>
+      <w:r>
+        <w:lastRenderedPageBreak/>
+        <w:t>How to handle missing categorical data from home description survey? In order to attach to contaminant data.</w:t>
+      </w:r>
+    </w:p>
+    <w:p>
+      <w:pPr>
+        <w:pStyle w:val="ListParagraph"/>
+        <w:numPr>
+          <w:ilvl w:val="1"/>
+          <w:numId w:val="1"/>
+        </w:numPr>
+      </w:pPr>
+      <w:r>
+        <w:t>Do we create an index of decision making? How? How to normalize? Assume NAs are 0s? Bootstrapping and imputation?</w:t>
+      </w:r>
+    </w:p>
+    <w:p>
+      <w:pPr>
+        <w:pStyle w:val="ListParagraph"/>
+        <w:numPr>
+          <w:ilvl w:val="1"/>
+          <w:numId w:val="1"/>
+        </w:numPr>
+      </w:pPr>
+      <w:r>
+        <w:t>How do we assess home age and roof type then?</w:t>
+      </w:r>
+    </w:p>
+    <w:p>
+      <w:pPr>
+        <w:pStyle w:val="ListParagraph"/>
+        <w:numPr>
+          <w:ilvl w:val="0"/>
+          <w:numId w:val="1"/>
+        </w:numPr>
+      </w:pPr>
+      <w:r>
+        <w:t>Advice on the best way to pick metals based on contamination?</w:t>
+      </w:r>
+    </w:p>
+    <w:p>
+      <w:pPr>
+        <w:pStyle w:val="ListParagraph"/>
+        <w:numPr>
+          <w:ilvl w:val="0"/>
+          <w:numId w:val="1"/>
+        </w:numPr>
+      </w:pPr>
+      <w:r>
+        <w:t>How should we approach collinearity in the modeling?</w:t>
+      </w:r>
+    </w:p>
+    <w:p>
+      <w:pPr>
+        <w:pStyle w:val="ListParagraph"/>
+        <w:numPr>
+          <w:ilvl w:val="0"/>
+          <w:numId w:val="1"/>
+        </w:numPr>
+      </w:pPr>
+      <w:r>
+        <w:t>Do we model each community individually</w:t>
+      </w:r>
+      <w:r>
+        <w:t>? Combine analytes?</w:t>
+      </w:r>
+    </w:p>
+    <w:p>
+      <w:pPr>
+        <w:pStyle w:val="ListParagraph"/>
+        <w:numPr>
+          <w:ilvl w:val="0"/>
+          <w:numId w:val="1"/>
+        </w:numPr>
+      </w:pPr>
+      <w:r>
+        <w:t xml:space="preserve">Do we need to use </w:t>
+      </w:r>
+      <w:proofErr w:type="spellStart"/>
+      <w:r>
+        <w:t>cfactor</w:t>
+      </w:r>
+      <w:proofErr w:type="spellEnd"/>
+      <w:r>
+        <w:t xml:space="preserve"> or </w:t>
+      </w:r>
+      <w:proofErr w:type="spellStart"/>
+      <w:r>
+        <w:t>pli</w:t>
+      </w:r>
+      <w:proofErr w:type="spellEnd"/>
+      <w:r>
+        <w:t xml:space="preserve"> for individual analyte analysis? Or concentrations?</w:t>
+      </w:r>
+    </w:p>
+    <w:p>
+      <w:pPr>
+        <w:pStyle w:val="ListParagraph"/>
+        <w:numPr>
+          <w:ilvl w:val="0"/>
+          <w:numId w:val="1"/>
+        </w:numPr>
+      </w:pPr>
+      <w:r>
+        <w:t>Do we need enrichment factors to help us understand pollution?</w:t>
       </w:r>
     </w:p>
     <w:sectPr>

</xml_diff>

<commit_message>
hds individual analyte modeling
</commit_message>
<xml_diff>
--- a/ProjectNotes.docx
+++ b/ProjectNotes.docx
@@ -400,6 +400,50 @@
       </w:r>
     </w:p>
     <w:p/>
+    <w:p/>
+    <w:p>
+      <w:r>
+        <w:t>2/20/24</w:t>
+      </w:r>
+    </w:p>
+    <w:p>
+      <w:pPr>
+        <w:pStyle w:val="ListParagraph"/>
+        <w:numPr>
+          <w:ilvl w:val="0"/>
+          <w:numId w:val="13"/>
+        </w:numPr>
+      </w:pPr>
+      <w:r>
+        <w:t xml:space="preserve">Kunal re-do individual </w:t>
+      </w:r>
+      <w:proofErr w:type="spellStart"/>
+      <w:r>
+        <w:t>hds</w:t>
+      </w:r>
+      <w:proofErr w:type="spellEnd"/>
+      <w:r>
+        <w:t xml:space="preserve"> </w:t>
+      </w:r>
+      <w:proofErr w:type="gramStart"/>
+      <w:r>
+        <w:t>models</w:t>
+      </w:r>
+      <w:proofErr w:type="gramEnd"/>
+    </w:p>
+    <w:p>
+      <w:pPr>
+        <w:pStyle w:val="ListParagraph"/>
+        <w:numPr>
+          <w:ilvl w:val="0"/>
+          <w:numId w:val="13"/>
+        </w:numPr>
+      </w:pPr>
+      <w:r>
+        <w:t>Kunal write some individual effect plots</w:t>
+      </w:r>
+    </w:p>
+    <w:p/>
     <w:p>
       <w:r>
         <w:t>2/8/24</w:t>
@@ -705,7 +749,6 @@
         </w:numPr>
       </w:pPr>
       <w:r>
-        <w:lastRenderedPageBreak/>
         <w:t xml:space="preserve">Do we have enough evidence for our research </w:t>
       </w:r>
       <w:proofErr w:type="gramStart"/>
@@ -1294,7 +1337,6 @@
         </w:numPr>
       </w:pPr>
       <w:r>
-        <w:lastRenderedPageBreak/>
         <w:t xml:space="preserve">Dust coming from </w:t>
       </w:r>
       <w:proofErr w:type="spellStart"/>
@@ -1803,6 +1845,7 @@
         </w:numPr>
       </w:pPr>
       <w:r>
+        <w:lastRenderedPageBreak/>
         <w:t xml:space="preserve">Look at communities individually, selecting relevant </w:t>
       </w:r>
       <w:proofErr w:type="gramStart"/>
@@ -2344,6 +2387,7 @@
         </w:numPr>
       </w:pPr>
       <w:r>
+        <w:lastRenderedPageBreak/>
         <w:t xml:space="preserve">When they are exponentiated, it becomes a value between 0 and 1, which then describes the </w:t>
       </w:r>
       <w:proofErr w:type="spellStart"/>
@@ -2426,7 +2470,6 @@
         </w:numPr>
       </w:pPr>
       <w:r>
-        <w:lastRenderedPageBreak/>
         <w:t xml:space="preserve">Predict functions </w:t>
       </w:r>
       <w:r>
@@ -2969,6 +3012,7 @@
           <w:kern w:val="0"/>
           <w14:ligatures w14:val="none"/>
         </w:rPr>
+        <w:lastRenderedPageBreak/>
         <w:t>How should we handle missing/unanswered categorical data from the home description survey? When combining this data with contaminant data, our sample size drastically diminishes because not all samples have home description data associated with them.</w:t>
       </w:r>
     </w:p>
@@ -2994,7 +3038,6 @@
           <w:kern w:val="0"/>
           <w14:ligatures w14:val="none"/>
         </w:rPr>
-        <w:lastRenderedPageBreak/>
         <w:t>We are interested in looking at 13 analytes, 10+ variables, and many interactions. What is the best way to pick which analytes and variables are most influential? </w:t>
       </w:r>
     </w:p>
@@ -3386,6 +3429,7 @@
         </w:numPr>
       </w:pPr>
       <w:r>
+        <w:lastRenderedPageBreak/>
         <w:t>Use covariates and do imputation of the missing values so we aren’t forced to using complete cases, are there associations between missing data and data we do have?</w:t>
       </w:r>
     </w:p>
@@ -3833,6 +3877,7 @@
         </w:numPr>
       </w:pPr>
       <w:r>
+        <w:lastRenderedPageBreak/>
         <w:t>Do the control samples fall into PH sampling scheme? Do we exclude control samples that were collected after our project ended?</w:t>
       </w:r>
     </w:p>
@@ -3871,7 +3916,6 @@
         </w:numPr>
       </w:pPr>
       <w:r>
-        <w:lastRenderedPageBreak/>
         <w:t xml:space="preserve">Would the different metal scales </w:t>
       </w:r>
       <w:proofErr w:type="gramStart"/>
@@ -4444,6 +4488,7 @@
     <w:p/>
     <w:p>
       <w:r>
+        <w:lastRenderedPageBreak/>
         <w:t xml:space="preserve">Pull back a little </w:t>
       </w:r>
       <w:proofErr w:type="gramStart"/>

</xml_diff>